<commit_message>
cambio de documentos de estilo y paradigmas
</commit_message>
<xml_diff>
--- a/Corte1/Informe/Informe_Estilo_interacion.docx
+++ b/Corte1/Informe/Informe_Estilo_interacion.docx
@@ -439,15 +439,7 @@
           <w:szCs w:val="20"/>
         </w:rPr>
         <w:lastRenderedPageBreak/>
-        <w:t>Los estilos d</w:t>
-      </w:r>
-      <w:r>
-        <w:rPr>
-          <w:rFonts w:ascii="Times New Roman" w:hAnsi="Times New Roman" w:cs="Times New Roman"/>
-          <w:sz w:val="20"/>
-          <w:szCs w:val="20"/>
-        </w:rPr>
-        <w:t>e interacción predominantes son:</w:t>
+        <w:t>Los estilos de interacción predominantes son:</w:t>
       </w:r>
       <w:r>
         <w:rPr>
@@ -656,99 +648,20 @@
           <w:szCs w:val="20"/>
         </w:rPr>
       </w:pPr>
-      <w:r>
+    </w:p>
+    <w:p>
+      <w:pPr>
+        <w:jc w:val="both"/>
         <w:rPr>
           <w:rFonts w:ascii="Times New Roman" w:hAnsi="Times New Roman" w:cs="Times New Roman"/>
           <w:b/>
-          <w:noProof/>
-          <w:lang w:eastAsia="es-CO"/>
-        </w:rPr>
-        <w:lastRenderedPageBreak/>
-        <w:drawing>
-          <wp:anchor distT="0" distB="0" distL="114300" distR="114300" simplePos="0" relativeHeight="251661312" behindDoc="0" locked="0" layoutInCell="1" allowOverlap="1" wp14:anchorId="63CAFE54" wp14:editId="7D8BD8BE">
-            <wp:simplePos x="0" y="0"/>
-            <wp:positionH relativeFrom="margin">
-              <wp:posOffset>-161925</wp:posOffset>
-            </wp:positionH>
-            <wp:positionV relativeFrom="paragraph">
-              <wp:posOffset>111125</wp:posOffset>
-            </wp:positionV>
-            <wp:extent cx="2581275" cy="2324100"/>
-            <wp:effectExtent l="0" t="0" r="9525" b="0"/>
-            <wp:wrapThrough wrapText="bothSides">
-              <wp:wrapPolygon edited="0">
-                <wp:start x="0" y="0"/>
-                <wp:lineTo x="0" y="21423"/>
-                <wp:lineTo x="21520" y="21423"/>
-                <wp:lineTo x="21520" y="0"/>
-                <wp:lineTo x="0" y="0"/>
-              </wp:wrapPolygon>
-            </wp:wrapThrough>
-            <wp:docPr id="3" name="Imagen 3" descr="C:\Users\Andiro\Pictures\ParadigmasInteraccion.png"/>
-            <wp:cNvGraphicFramePr>
-              <a:graphicFrameLocks xmlns:a="http://schemas.openxmlformats.org/drawingml/2006/main" noChangeAspect="1"/>
-            </wp:cNvGraphicFramePr>
-            <a:graphic xmlns:a="http://schemas.openxmlformats.org/drawingml/2006/main">
-              <a:graphicData uri="http://schemas.openxmlformats.org/drawingml/2006/picture">
-                <pic:pic xmlns:pic="http://schemas.openxmlformats.org/drawingml/2006/picture">
-                  <pic:nvPicPr>
-                    <pic:cNvPr id="0" name="Picture 3" descr="C:\Users\Andiro\Pictures\ParadigmasInteraccion.png"/>
-                    <pic:cNvPicPr>
-                      <a:picLocks noChangeAspect="1" noChangeArrowheads="1"/>
-                    </pic:cNvPicPr>
-                  </pic:nvPicPr>
-                  <pic:blipFill>
-                    <a:blip r:embed="rId9">
-                      <a:extLst>
-                        <a:ext uri="{28A0092B-C50C-407E-A947-70E740481C1C}">
-                          <a14:useLocalDpi xmlns:a14="http://schemas.microsoft.com/office/drawing/2010/main" val="0"/>
-                        </a:ext>
-                      </a:extLst>
-                    </a:blip>
-                    <a:srcRect/>
-                    <a:stretch>
-                      <a:fillRect/>
-                    </a:stretch>
-                  </pic:blipFill>
-                  <pic:spPr bwMode="auto">
-                    <a:xfrm>
-                      <a:off x="0" y="0"/>
-                      <a:ext cx="2581275" cy="2324100"/>
-                    </a:xfrm>
-                    <a:prstGeom prst="rect">
-                      <a:avLst/>
-                    </a:prstGeom>
-                    <a:noFill/>
-                    <a:ln>
-                      <a:noFill/>
-                    </a:ln>
-                  </pic:spPr>
-                </pic:pic>
-              </a:graphicData>
-            </a:graphic>
-            <wp14:sizeRelH relativeFrom="page">
-              <wp14:pctWidth>0</wp14:pctWidth>
-            </wp14:sizeRelH>
-            <wp14:sizeRelV relativeFrom="page">
-              <wp14:pctHeight>0</wp14:pctHeight>
-            </wp14:sizeRelV>
-          </wp:anchor>
-        </w:drawing>
-      </w:r>
-    </w:p>
-    <w:p>
-      <w:pPr>
-        <w:jc w:val="both"/>
+        </w:rPr>
+      </w:pPr>
+      <w:r>
         <w:rPr>
           <w:rFonts w:ascii="Times New Roman" w:hAnsi="Times New Roman" w:cs="Times New Roman"/>
           <w:b/>
         </w:rPr>
-      </w:pPr>
-      <w:r>
-        <w:rPr>
-          <w:rFonts w:ascii="Times New Roman" w:hAnsi="Times New Roman" w:cs="Times New Roman"/>
-          <w:b/>
-        </w:rPr>
         <w:t>Estilo interacción:</w:t>
       </w:r>
     </w:p>
@@ -811,15 +724,7 @@
           <w:sz w:val="20"/>
           <w:szCs w:val="20"/>
         </w:rPr>
-        <w:t>Consiste en dar ins</w:t>
-      </w:r>
-      <w:r>
-        <w:rPr>
-          <w:rFonts w:ascii="Times New Roman" w:hAnsi="Times New Roman" w:cs="Times New Roman"/>
-          <w:sz w:val="20"/>
-          <w:szCs w:val="20"/>
-        </w:rPr>
-        <w:t>trucciones directamente al ordenador mediante</w:t>
+        <w:t>Consiste en dar instrucciones directamente al ordenador mediante</w:t>
       </w:r>
       <w:r>
         <w:rPr>
@@ -1189,26 +1094,192 @@
           <w:sz w:val="20"/>
           <w:szCs w:val="20"/>
         </w:rPr>
-        <w:t>ent</w:t>
-      </w:r>
-      <w:r>
-        <w:rPr>
-          <w:rFonts w:ascii="Times New Roman" w:hAnsi="Times New Roman" w:cs="Times New Roman"/>
-          <w:sz w:val="20"/>
-          <w:szCs w:val="20"/>
-        </w:rPr>
-        <w:t>re 3 y 8</w:t>
-      </w:r>
-    </w:p>
-    <w:p>
-      <w:pPr>
-        <w:jc w:val="both"/>
-        <w:rPr>
-          <w:rFonts w:ascii="Times New Roman" w:hAnsi="Times New Roman" w:cs="Times New Roman"/>
-          <w:sz w:val="20"/>
-          <w:szCs w:val="20"/>
-        </w:rPr>
-      </w:pPr>
+        <w:t>entre 3 y 8</w:t>
+      </w:r>
+    </w:p>
+    <w:p>
+      <w:pPr>
+        <w:jc w:val="both"/>
+        <w:rPr>
+          <w:rFonts w:ascii="Times New Roman" w:hAnsi="Times New Roman" w:cs="Times New Roman"/>
+          <w:sz w:val="20"/>
+          <w:szCs w:val="20"/>
+        </w:rPr>
+      </w:pPr>
+      <w:r>
+        <w:rPr>
+          <w:rFonts w:ascii="Times New Roman" w:hAnsi="Times New Roman" w:cs="Times New Roman"/>
+          <w:sz w:val="20"/>
+          <w:szCs w:val="20"/>
+        </w:rPr>
+        <w:t>3. Lenguaje natural:</w:t>
+      </w:r>
+    </w:p>
+    <w:p>
+      <w:pPr>
+        <w:rPr>
+          <w:rFonts w:ascii="Times New Roman" w:hAnsi="Times New Roman" w:cs="Times New Roman"/>
+          <w:sz w:val="20"/>
+          <w:szCs w:val="20"/>
+        </w:rPr>
+      </w:pPr>
+      <w:r>
+        <w:rPr>
+          <w:rFonts w:ascii="Times New Roman" w:hAnsi="Times New Roman" w:cs="Times New Roman"/>
+          <w:sz w:val="20"/>
+          <w:szCs w:val="20"/>
+        </w:rPr>
+        <w:t>Conocimiento del propio lenguaje</w:t>
+      </w:r>
+      <w:r>
+        <w:rPr>
+          <w:rFonts w:ascii="Times New Roman" w:hAnsi="Times New Roman" w:cs="Times New Roman"/>
+          <w:sz w:val="20"/>
+          <w:szCs w:val="20"/>
+        </w:rPr>
+        <w:t>, u</w:t>
+      </w:r>
+      <w:r>
+        <w:rPr>
+          <w:rFonts w:ascii="Times New Roman" w:hAnsi="Times New Roman" w:cs="Times New Roman"/>
+          <w:sz w:val="20"/>
+          <w:szCs w:val="20"/>
+        </w:rPr>
+        <w:t>so de la voz, por tanto manos libres</w:t>
+      </w:r>
+      <w:r>
+        <w:rPr>
+          <w:rFonts w:ascii="Times New Roman" w:hAnsi="Times New Roman" w:cs="Times New Roman"/>
+          <w:sz w:val="20"/>
+          <w:szCs w:val="20"/>
+        </w:rPr>
+        <w:t xml:space="preserve"> y también movimientos exactos.</w:t>
+      </w:r>
+    </w:p>
+    <w:p>
+      <w:pPr>
+        <w:rPr>
+          <w:rFonts w:ascii="Times New Roman" w:hAnsi="Times New Roman" w:cs="Times New Roman"/>
+          <w:sz w:val="20"/>
+          <w:szCs w:val="20"/>
+        </w:rPr>
+      </w:pPr>
+      <w:r>
+        <w:rPr>
+          <w:rFonts w:ascii="Times New Roman" w:hAnsi="Times New Roman" w:cs="Times New Roman"/>
+          <w:sz w:val="20"/>
+          <w:szCs w:val="20"/>
+        </w:rPr>
+        <w:t>4. Manipulación directa:</w:t>
+      </w:r>
+    </w:p>
+    <w:p>
+      <w:pPr>
+        <w:jc w:val="both"/>
+        <w:rPr>
+          <w:rFonts w:ascii="Times New Roman" w:hAnsi="Times New Roman" w:cs="Times New Roman"/>
+          <w:sz w:val="20"/>
+          <w:szCs w:val="20"/>
+        </w:rPr>
+      </w:pPr>
+      <w:r>
+        <w:rPr>
+          <w:rFonts w:ascii="Times New Roman" w:hAnsi="Times New Roman" w:cs="Times New Roman"/>
+          <w:sz w:val="20"/>
+          <w:szCs w:val="20"/>
+        </w:rPr>
+        <w:t xml:space="preserve">Representación </w:t>
+      </w:r>
+      <w:r>
+        <w:rPr>
+          <w:rFonts w:ascii="Times New Roman" w:hAnsi="Times New Roman" w:cs="Times New Roman"/>
+          <w:sz w:val="20"/>
+          <w:szCs w:val="20"/>
+        </w:rPr>
+        <w:t>continúa</w:t>
+      </w:r>
+      <w:r>
+        <w:rPr>
+          <w:rFonts w:ascii="Times New Roman" w:hAnsi="Times New Roman" w:cs="Times New Roman"/>
+          <w:sz w:val="20"/>
+          <w:szCs w:val="20"/>
+        </w:rPr>
+        <w:t xml:space="preserve"> de los objetos y acciones de interés</w:t>
+      </w:r>
+      <w:r>
+        <w:rPr>
+          <w:rFonts w:ascii="Times New Roman" w:hAnsi="Times New Roman" w:cs="Times New Roman"/>
+          <w:sz w:val="20"/>
+          <w:szCs w:val="20"/>
+        </w:rPr>
+        <w:t xml:space="preserve"> c</w:t>
+      </w:r>
+      <w:r>
+        <w:rPr>
+          <w:rFonts w:ascii="Times New Roman" w:hAnsi="Times New Roman" w:cs="Times New Roman"/>
+          <w:sz w:val="20"/>
+          <w:szCs w:val="20"/>
+        </w:rPr>
+        <w:t>ambio de una sintaxis de órdenes compleja por la manipulación de objetos y acciones</w:t>
+      </w:r>
+      <w:r>
+        <w:rPr>
+          <w:rFonts w:ascii="Times New Roman" w:hAnsi="Times New Roman" w:cs="Times New Roman"/>
+          <w:sz w:val="20"/>
+          <w:szCs w:val="20"/>
+        </w:rPr>
+        <w:t>.</w:t>
+      </w:r>
+    </w:p>
+    <w:p>
+      <w:pPr>
+        <w:jc w:val="both"/>
+        <w:rPr>
+          <w:rFonts w:ascii="Times New Roman" w:hAnsi="Times New Roman" w:cs="Times New Roman"/>
+          <w:sz w:val="20"/>
+          <w:szCs w:val="20"/>
+        </w:rPr>
+      </w:pPr>
+      <w:r>
+        <w:rPr>
+          <w:rFonts w:ascii="Times New Roman" w:hAnsi="Times New Roman" w:cs="Times New Roman"/>
+          <w:sz w:val="20"/>
+          <w:szCs w:val="20"/>
+        </w:rPr>
+        <w:t xml:space="preserve">Acciones rápidas, incrementales y reversibles que provocan un efecto visible inmediato en el objeto </w:t>
+      </w:r>
+      <w:r>
+        <w:rPr>
+          <w:rFonts w:ascii="Times New Roman" w:hAnsi="Times New Roman" w:cs="Times New Roman"/>
+          <w:sz w:val="20"/>
+          <w:szCs w:val="20"/>
+        </w:rPr>
+        <w:t>seleccionado</w:t>
+      </w:r>
+      <w:r>
+        <w:rPr>
+          <w:rFonts w:ascii="Times New Roman" w:hAnsi="Times New Roman" w:cs="Times New Roman"/>
+          <w:sz w:val="20"/>
+          <w:szCs w:val="20"/>
+        </w:rPr>
+        <w:t>.</w:t>
+      </w:r>
+      <w:r>
+        <w:rPr>
+          <w:rFonts w:ascii="Times New Roman" w:hAnsi="Times New Roman" w:cs="Times New Roman"/>
+          <w:sz w:val="20"/>
+          <w:szCs w:val="20"/>
+        </w:rPr>
+        <w:t xml:space="preserve"> Posible</w:t>
+      </w:r>
+      <w:r>
+        <w:rPr>
+          <w:rFonts w:ascii="Times New Roman" w:hAnsi="Times New Roman" w:cs="Times New Roman"/>
+          <w:sz w:val="20"/>
+          <w:szCs w:val="20"/>
+        </w:rPr>
+        <w:t xml:space="preserve"> gracias a las pantallas </w:t>
+      </w:r>
       <w:r>
         <w:rPr>
           <w:rFonts w:ascii="Times New Roman" w:hAnsi="Times New Roman" w:cs="Times New Roman"/>
@@ -1216,123 +1287,43 @@
           <w:szCs w:val="20"/>
         </w:rPr>
         <w:lastRenderedPageBreak/>
-        <w:t>3. Lenguaje natural:</w:t>
-      </w:r>
-    </w:p>
-    <w:p>
-      <w:pPr>
-        <w:rPr>
-          <w:rFonts w:ascii="Times New Roman" w:hAnsi="Times New Roman" w:cs="Times New Roman"/>
-          <w:sz w:val="20"/>
-          <w:szCs w:val="20"/>
-        </w:rPr>
-      </w:pPr>
-      <w:r>
-        <w:rPr>
-          <w:rFonts w:ascii="Times New Roman" w:hAnsi="Times New Roman" w:cs="Times New Roman"/>
-          <w:sz w:val="20"/>
-          <w:szCs w:val="20"/>
-        </w:rPr>
-        <w:t>Conocimiento del propio lenguaje</w:t>
-      </w:r>
-      <w:r>
-        <w:rPr>
-          <w:rFonts w:ascii="Times New Roman" w:hAnsi="Times New Roman" w:cs="Times New Roman"/>
-          <w:sz w:val="20"/>
-          <w:szCs w:val="20"/>
-        </w:rPr>
-        <w:t>, u</w:t>
-      </w:r>
-      <w:r>
-        <w:rPr>
-          <w:rFonts w:ascii="Times New Roman" w:hAnsi="Times New Roman" w:cs="Times New Roman"/>
-          <w:sz w:val="20"/>
-          <w:szCs w:val="20"/>
-        </w:rPr>
-        <w:t>so de la voz, por tanto manos libres</w:t>
-      </w:r>
-      <w:r>
-        <w:rPr>
-          <w:rFonts w:ascii="Times New Roman" w:hAnsi="Times New Roman" w:cs="Times New Roman"/>
-          <w:sz w:val="20"/>
-          <w:szCs w:val="20"/>
-        </w:rPr>
-        <w:t xml:space="preserve"> y también movimientos exactos.</w:t>
-      </w:r>
-    </w:p>
-    <w:p>
-      <w:pPr>
-        <w:rPr>
-          <w:rFonts w:ascii="Times New Roman" w:hAnsi="Times New Roman" w:cs="Times New Roman"/>
-          <w:sz w:val="20"/>
-          <w:szCs w:val="20"/>
-        </w:rPr>
-      </w:pPr>
-      <w:r>
-        <w:rPr>
-          <w:rFonts w:ascii="Times New Roman" w:hAnsi="Times New Roman" w:cs="Times New Roman"/>
-          <w:sz w:val="20"/>
-          <w:szCs w:val="20"/>
-        </w:rPr>
-        <w:t>4. Manipulación directa:</w:t>
-      </w:r>
-    </w:p>
-    <w:p>
-      <w:pPr>
-        <w:jc w:val="both"/>
-        <w:rPr>
-          <w:rFonts w:ascii="Times New Roman" w:hAnsi="Times New Roman" w:cs="Times New Roman"/>
-          <w:sz w:val="20"/>
-          <w:szCs w:val="20"/>
-        </w:rPr>
-      </w:pPr>
-      <w:r>
-        <w:rPr>
-          <w:rFonts w:ascii="Times New Roman" w:hAnsi="Times New Roman" w:cs="Times New Roman"/>
-          <w:sz w:val="20"/>
-          <w:szCs w:val="20"/>
-        </w:rPr>
-        <w:t xml:space="preserve">Representación </w:t>
-      </w:r>
-      <w:r>
-        <w:rPr>
-          <w:rFonts w:ascii="Times New Roman" w:hAnsi="Times New Roman" w:cs="Times New Roman"/>
-          <w:sz w:val="20"/>
-          <w:szCs w:val="20"/>
-        </w:rPr>
-        <w:t>continúa</w:t>
-      </w:r>
-      <w:r>
-        <w:rPr>
-          <w:rFonts w:ascii="Times New Roman" w:hAnsi="Times New Roman" w:cs="Times New Roman"/>
-          <w:sz w:val="20"/>
-          <w:szCs w:val="20"/>
-        </w:rPr>
-        <w:t xml:space="preserve"> de los objetos y acciones de interés</w:t>
-      </w:r>
-      <w:r>
-        <w:rPr>
-          <w:rFonts w:ascii="Times New Roman" w:hAnsi="Times New Roman" w:cs="Times New Roman"/>
-          <w:sz w:val="20"/>
-          <w:szCs w:val="20"/>
-        </w:rPr>
-        <w:t xml:space="preserve"> c</w:t>
-      </w:r>
-      <w:r>
-        <w:rPr>
-          <w:rFonts w:ascii="Times New Roman" w:hAnsi="Times New Roman" w:cs="Times New Roman"/>
-          <w:sz w:val="20"/>
-          <w:szCs w:val="20"/>
-        </w:rPr>
-        <w:t>ambio de una sintaxis de órdenes compleja por la manipulación de obj</w:t>
-      </w:r>
-      <w:r>
-        <w:rPr>
-          <w:rFonts w:ascii="Times New Roman" w:hAnsi="Times New Roman" w:cs="Times New Roman"/>
-          <w:sz w:val="20"/>
-          <w:szCs w:val="20"/>
-        </w:rPr>
-        <w:t>etos y acciones</w:t>
+        <w:t>gráficas de alta resolución y los dispositivos apuntadores</w:t>
+      </w:r>
+    </w:p>
+    <w:p>
+      <w:pPr>
+        <w:jc w:val="both"/>
+        <w:rPr>
+          <w:rFonts w:ascii="Times New Roman" w:hAnsi="Times New Roman" w:cs="Times New Roman"/>
+          <w:sz w:val="20"/>
+          <w:szCs w:val="20"/>
+        </w:rPr>
+      </w:pPr>
+      <w:r>
+        <w:rPr>
+          <w:rFonts w:ascii="Times New Roman" w:hAnsi="Times New Roman" w:cs="Times New Roman"/>
+          <w:sz w:val="20"/>
+          <w:szCs w:val="20"/>
+        </w:rPr>
+        <w:t xml:space="preserve">Historia: Xerox </w:t>
+      </w:r>
+      <w:proofErr w:type="spellStart"/>
+      <w:r>
+        <w:rPr>
+          <w:rFonts w:ascii="Times New Roman" w:hAnsi="Times New Roman" w:cs="Times New Roman"/>
+          <w:sz w:val="20"/>
+          <w:szCs w:val="20"/>
+        </w:rPr>
+        <w:t>Star</w:t>
+      </w:r>
+      <w:proofErr w:type="spellEnd"/>
+      <w:r>
+        <w:rPr>
+          <w:rFonts w:ascii="Times New Roman" w:hAnsi="Times New Roman" w:cs="Times New Roman"/>
+          <w:sz w:val="20"/>
+          <w:szCs w:val="20"/>
+        </w:rPr>
+        <w:t>, Apple Macintosh</w:t>
       </w:r>
       <w:r>
         <w:rPr>
@@ -1358,125 +1349,7 @@
           <w:sz w:val="20"/>
           <w:szCs w:val="20"/>
         </w:rPr>
-        <w:t xml:space="preserve">Acciones rápidas, incrementales y reversibles que provocan un efecto visible inmediato en el objeto </w:t>
-      </w:r>
-      <w:r>
-        <w:rPr>
-          <w:rFonts w:ascii="Times New Roman" w:hAnsi="Times New Roman" w:cs="Times New Roman"/>
-          <w:sz w:val="20"/>
-          <w:szCs w:val="20"/>
-        </w:rPr>
-        <w:t>seleccionado</w:t>
-      </w:r>
-      <w:r>
-        <w:rPr>
-          <w:rFonts w:ascii="Times New Roman" w:hAnsi="Times New Roman" w:cs="Times New Roman"/>
-          <w:sz w:val="20"/>
-          <w:szCs w:val="20"/>
-        </w:rPr>
-        <w:t>.</w:t>
-      </w:r>
-      <w:r>
-        <w:rPr>
-          <w:rFonts w:ascii="Times New Roman" w:hAnsi="Times New Roman" w:cs="Times New Roman"/>
-          <w:sz w:val="20"/>
-          <w:szCs w:val="20"/>
-        </w:rPr>
-        <w:t xml:space="preserve"> Posible</w:t>
-      </w:r>
-      <w:r>
-        <w:rPr>
-          <w:rFonts w:ascii="Times New Roman" w:hAnsi="Times New Roman" w:cs="Times New Roman"/>
-          <w:sz w:val="20"/>
-          <w:szCs w:val="20"/>
-        </w:rPr>
-        <w:t xml:space="preserve"> gracias a las pantallas gráficas de alta resolución y los dispositivos apuntadores</w:t>
-      </w:r>
-    </w:p>
-    <w:p>
-      <w:pPr>
-        <w:jc w:val="both"/>
-        <w:rPr>
-          <w:rFonts w:ascii="Times New Roman" w:hAnsi="Times New Roman" w:cs="Times New Roman"/>
-          <w:sz w:val="20"/>
-          <w:szCs w:val="20"/>
-        </w:rPr>
-      </w:pPr>
-      <w:r>
-        <w:rPr>
-          <w:rFonts w:ascii="Times New Roman" w:hAnsi="Times New Roman" w:cs="Times New Roman"/>
-          <w:sz w:val="20"/>
-          <w:szCs w:val="20"/>
-        </w:rPr>
-        <w:t>Historia: Xero</w:t>
-      </w:r>
-      <w:r>
-        <w:rPr>
-          <w:rFonts w:ascii="Times New Roman" w:hAnsi="Times New Roman" w:cs="Times New Roman"/>
-          <w:sz w:val="20"/>
-          <w:szCs w:val="20"/>
-        </w:rPr>
-        <w:t xml:space="preserve">x </w:t>
-      </w:r>
-      <w:proofErr w:type="spellStart"/>
-      <w:r>
-        <w:rPr>
-          <w:rFonts w:ascii="Times New Roman" w:hAnsi="Times New Roman" w:cs="Times New Roman"/>
-          <w:sz w:val="20"/>
-          <w:szCs w:val="20"/>
-        </w:rPr>
-        <w:t>Star</w:t>
-      </w:r>
-      <w:proofErr w:type="spellEnd"/>
-      <w:r>
-        <w:rPr>
-          <w:rFonts w:ascii="Times New Roman" w:hAnsi="Times New Roman" w:cs="Times New Roman"/>
-          <w:sz w:val="20"/>
-          <w:szCs w:val="20"/>
-        </w:rPr>
-        <w:t>, Apple Macintosh</w:t>
-      </w:r>
-      <w:r>
-        <w:rPr>
-          <w:rFonts w:ascii="Times New Roman" w:hAnsi="Times New Roman" w:cs="Times New Roman"/>
-          <w:sz w:val="20"/>
-          <w:szCs w:val="20"/>
-        </w:rPr>
-        <w:t>.</w:t>
-      </w:r>
-    </w:p>
-    <w:p>
-      <w:pPr>
-        <w:jc w:val="both"/>
-        <w:rPr>
-          <w:rFonts w:ascii="Times New Roman" w:hAnsi="Times New Roman" w:cs="Times New Roman"/>
-          <w:sz w:val="20"/>
-          <w:szCs w:val="20"/>
-        </w:rPr>
-      </w:pPr>
-      <w:r>
-        <w:rPr>
-          <w:rFonts w:ascii="Times New Roman" w:hAnsi="Times New Roman" w:cs="Times New Roman"/>
-          <w:sz w:val="20"/>
-          <w:szCs w:val="20"/>
-        </w:rPr>
-        <w:t>Entorno m</w:t>
-      </w:r>
-      <w:r>
-        <w:rPr>
-          <w:rFonts w:ascii="Times New Roman" w:hAnsi="Times New Roman" w:cs="Times New Roman"/>
-          <w:sz w:val="20"/>
-          <w:szCs w:val="20"/>
-        </w:rPr>
-        <w:t xml:space="preserve">ás común: </w:t>
-      </w:r>
-      <w:r>
-        <w:rPr>
-          <w:rFonts w:ascii="Times New Roman" w:hAnsi="Times New Roman" w:cs="Times New Roman"/>
-          <w:sz w:val="20"/>
-          <w:szCs w:val="20"/>
-        </w:rPr>
-        <w:t>interfaz WIMP</w:t>
+        <w:t>Entorno más común: interfaz WIMP</w:t>
       </w:r>
       <w:r>
         <w:rPr>
@@ -1538,15 +1411,7 @@
           <w:sz w:val="20"/>
           <w:szCs w:val="20"/>
         </w:rPr>
-        <w:t>, Point</w:t>
-      </w:r>
-      <w:r>
-        <w:rPr>
-          <w:rFonts w:ascii="Times New Roman" w:hAnsi="Times New Roman" w:cs="Times New Roman"/>
-          <w:sz w:val="20"/>
-          <w:szCs w:val="20"/>
-        </w:rPr>
-        <w:t>er</w:t>
+        <w:t>, Pointer</w:t>
       </w:r>
       <w:r>
         <w:rPr>
@@ -1658,31 +1523,7 @@
           <w:sz w:val="20"/>
           <w:szCs w:val="20"/>
         </w:rPr>
-        <w:t>La int</w:t>
-      </w:r>
-      <w:r>
-        <w:rPr>
-          <w:rFonts w:ascii="Times New Roman" w:hAnsi="Times New Roman" w:cs="Times New Roman"/>
-          <w:sz w:val="20"/>
-          <w:szCs w:val="20"/>
-        </w:rPr>
-        <w:t xml:space="preserve">eracción asistida usa la metáfora del </w:t>
-      </w:r>
-      <w:r>
-        <w:rPr>
-          <w:rFonts w:ascii="Times New Roman" w:hAnsi="Times New Roman" w:cs="Times New Roman"/>
-          <w:sz w:val="20"/>
-          <w:szCs w:val="20"/>
-        </w:rPr>
-        <w:t>asistente personal o agente</w:t>
-      </w:r>
-      <w:r>
-        <w:rPr>
-          <w:rFonts w:ascii="Times New Roman" w:hAnsi="Times New Roman" w:cs="Times New Roman"/>
-          <w:sz w:val="20"/>
-          <w:szCs w:val="20"/>
-        </w:rPr>
-        <w:t xml:space="preserve"> que colabora con el usuario</w:t>
+        <w:t>La interacción asistida usa la metáfora del asistente personal o agente que colabora con el usuario</w:t>
       </w:r>
       <w:r>
         <w:rPr>
@@ -1765,900 +1606,6 @@
           <w:szCs w:val="20"/>
         </w:rPr>
         <w:t>Agentes vs Asistentes</w:t>
-      </w:r>
-    </w:p>
-    <w:p>
-      <w:pPr>
-        <w:jc w:val="both"/>
-        <w:rPr>
-          <w:rFonts w:ascii="Times New Roman" w:hAnsi="Times New Roman" w:cs="Times New Roman"/>
-          <w:b/>
-          <w:iCs/>
-          <w:lang w:val="es-ES_tradnl"/>
-        </w:rPr>
-      </w:pPr>
-      <w:r>
-        <w:rPr>
-          <w:rFonts w:ascii="Times New Roman" w:hAnsi="Times New Roman" w:cs="Times New Roman"/>
-          <w:b/>
-          <w:iCs/>
-          <w:lang w:val="es-ES_tradnl"/>
-        </w:rPr>
-        <w:t>Paradigmas de interacción</w:t>
-      </w:r>
-      <w:r>
-        <w:rPr>
-          <w:rFonts w:ascii="Times New Roman" w:hAnsi="Times New Roman" w:cs="Times New Roman"/>
-          <w:b/>
-          <w:iCs/>
-          <w:lang w:val="es-ES_tradnl"/>
-        </w:rPr>
-        <w:t>:</w:t>
-      </w:r>
-    </w:p>
-    <w:p>
-      <w:pPr>
-        <w:jc w:val="both"/>
-        <w:rPr>
-          <w:rFonts w:ascii="Times New Roman" w:hAnsi="Times New Roman" w:cs="Times New Roman"/>
-          <w:iCs/>
-          <w:sz w:val="20"/>
-          <w:szCs w:val="20"/>
-          <w:lang w:val="es-ES_tradnl"/>
-        </w:rPr>
-      </w:pPr>
-      <w:r>
-        <w:rPr>
-          <w:rFonts w:ascii="Times New Roman" w:hAnsi="Times New Roman" w:cs="Times New Roman"/>
-          <w:iCs/>
-          <w:sz w:val="20"/>
-          <w:szCs w:val="20"/>
-          <w:lang w:val="es-ES_tradnl"/>
-        </w:rPr>
-        <w:t>Son modelos de los que se derivan todos los sistemas de interacción</w:t>
-      </w:r>
-    </w:p>
-    <w:p>
-      <w:pPr>
-        <w:jc w:val="both"/>
-        <w:rPr>
-          <w:rFonts w:ascii="Times New Roman" w:hAnsi="Times New Roman" w:cs="Times New Roman"/>
-          <w:iCs/>
-          <w:sz w:val="20"/>
-          <w:szCs w:val="20"/>
-          <w:lang w:val="es-ES_tradnl"/>
-        </w:rPr>
-      </w:pPr>
-      <w:r>
-        <w:rPr>
-          <w:rFonts w:ascii="Times New Roman" w:hAnsi="Times New Roman" w:cs="Times New Roman"/>
-          <w:iCs/>
-          <w:sz w:val="20"/>
-          <w:szCs w:val="20"/>
-          <w:lang w:val="es-ES_tradnl"/>
-        </w:rPr>
-        <w:t>El computador de sobremesa:</w:t>
-      </w:r>
-    </w:p>
-    <w:p>
-      <w:pPr>
-        <w:jc w:val="both"/>
-        <w:rPr>
-          <w:rFonts w:ascii="Times New Roman" w:hAnsi="Times New Roman" w:cs="Times New Roman"/>
-          <w:sz w:val="20"/>
-          <w:szCs w:val="20"/>
-        </w:rPr>
-      </w:pPr>
-      <w:r>
-        <w:rPr>
-          <w:rFonts w:ascii="Times New Roman" w:hAnsi="Times New Roman" w:cs="Times New Roman"/>
-          <w:sz w:val="20"/>
-          <w:szCs w:val="20"/>
-        </w:rPr>
-        <w:t>Actualmente es el paradigma dominante. La interacción se realiza normalmente aislado del entorno, el usuario básicamente interacciona sentado en una mesa con un ordenador de sobremesa de manipulación directa</w:t>
-      </w:r>
-      <w:r>
-        <w:rPr>
-          <w:rFonts w:ascii="Times New Roman" w:hAnsi="Times New Roman" w:cs="Times New Roman"/>
-          <w:sz w:val="20"/>
-          <w:szCs w:val="20"/>
-        </w:rPr>
-        <w:t>.</w:t>
-      </w:r>
-    </w:p>
-    <w:p>
-      <w:pPr>
-        <w:jc w:val="both"/>
-        <w:rPr>
-          <w:rFonts w:ascii="Times New Roman" w:hAnsi="Times New Roman" w:cs="Times New Roman"/>
-          <w:sz w:val="20"/>
-          <w:szCs w:val="20"/>
-        </w:rPr>
-      </w:pPr>
-      <w:r>
-        <w:rPr>
-          <w:rFonts w:ascii="Times New Roman" w:hAnsi="Times New Roman" w:cs="Times New Roman"/>
-          <w:sz w:val="20"/>
-          <w:szCs w:val="20"/>
-        </w:rPr>
-        <w:lastRenderedPageBreak/>
-        <w:t>La realidad Virtual:</w:t>
-      </w:r>
-    </w:p>
-    <w:p>
-      <w:pPr>
-        <w:jc w:val="both"/>
-        <w:rPr>
-          <w:rFonts w:ascii="Times New Roman" w:hAnsi="Times New Roman" w:cs="Times New Roman"/>
-          <w:sz w:val="20"/>
-          <w:szCs w:val="20"/>
-        </w:rPr>
-      </w:pPr>
-      <w:r>
-        <w:rPr>
-          <w:rFonts w:ascii="Times New Roman" w:hAnsi="Times New Roman" w:cs="Times New Roman"/>
-          <w:sz w:val="20"/>
-          <w:szCs w:val="20"/>
-        </w:rPr>
-        <w:t xml:space="preserve">Es una simulación por ordenador en la que se emplea el grafismo para crear un mundo que parece realista. Además este mundo no es estático sino dinámico y responde a las </w:t>
-      </w:r>
-      <w:r>
-        <w:rPr>
-          <w:rFonts w:ascii="Times New Roman" w:hAnsi="Times New Roman" w:cs="Times New Roman"/>
-          <w:sz w:val="20"/>
-          <w:szCs w:val="20"/>
-        </w:rPr>
-        <w:t>órdenes</w:t>
-      </w:r>
-      <w:r>
-        <w:rPr>
-          <w:rFonts w:ascii="Times New Roman" w:hAnsi="Times New Roman" w:cs="Times New Roman"/>
-          <w:sz w:val="20"/>
-          <w:szCs w:val="20"/>
-        </w:rPr>
-        <w:t xml:space="preserve"> d</w:t>
-      </w:r>
-      <w:r>
-        <w:rPr>
-          <w:rFonts w:ascii="Times New Roman" w:hAnsi="Times New Roman" w:cs="Times New Roman"/>
-          <w:sz w:val="20"/>
-          <w:szCs w:val="20"/>
-        </w:rPr>
-        <w:t>el usuario gestos, voces, etc…</w:t>
-      </w:r>
-    </w:p>
-    <w:p>
-      <w:pPr>
-        <w:jc w:val="both"/>
-        <w:rPr>
-          <w:rFonts w:ascii="Times New Roman" w:hAnsi="Times New Roman" w:cs="Times New Roman"/>
-          <w:sz w:val="20"/>
-          <w:szCs w:val="20"/>
-        </w:rPr>
-      </w:pPr>
-      <w:r>
-        <w:rPr>
-          <w:rFonts w:ascii="Times New Roman" w:hAnsi="Times New Roman" w:cs="Times New Roman"/>
-          <w:sz w:val="20"/>
-          <w:szCs w:val="20"/>
-        </w:rPr>
-        <w:t>Su</w:t>
-      </w:r>
-      <w:r>
-        <w:rPr>
-          <w:rFonts w:ascii="Times New Roman" w:hAnsi="Times New Roman" w:cs="Times New Roman"/>
-          <w:sz w:val="20"/>
-          <w:szCs w:val="20"/>
-        </w:rPr>
-        <w:t xml:space="preserve"> clave es la</w:t>
-      </w:r>
-      <w:r>
-        <w:rPr>
-          <w:rFonts w:ascii="Times New Roman" w:hAnsi="Times New Roman" w:cs="Times New Roman"/>
-          <w:sz w:val="20"/>
-          <w:szCs w:val="20"/>
-        </w:rPr>
-        <w:t xml:space="preserve"> interactividad en tiempo real </w:t>
-      </w:r>
-      <w:r>
-        <w:rPr>
-          <w:rFonts w:ascii="Times New Roman" w:hAnsi="Times New Roman" w:cs="Times New Roman"/>
-          <w:sz w:val="20"/>
-          <w:szCs w:val="20"/>
-        </w:rPr>
-        <w:t>respuesta i</w:t>
-      </w:r>
-      <w:r>
-        <w:rPr>
-          <w:rFonts w:ascii="Times New Roman" w:hAnsi="Times New Roman" w:cs="Times New Roman"/>
-          <w:sz w:val="20"/>
-          <w:szCs w:val="20"/>
-        </w:rPr>
-        <w:t>nmediata a la acción del avatar</w:t>
-      </w:r>
-      <w:r>
-        <w:rPr>
-          <w:rFonts w:ascii="Times New Roman" w:hAnsi="Times New Roman" w:cs="Times New Roman"/>
-          <w:sz w:val="20"/>
-          <w:szCs w:val="20"/>
-        </w:rPr>
-        <w:t xml:space="preserve"> y el sentimiento de inmersión al participar de lo que se desarrolla en la pantalla.</w:t>
-      </w:r>
-    </w:p>
-    <w:p>
-      <w:pPr>
-        <w:jc w:val="both"/>
-        <w:rPr>
-          <w:rFonts w:ascii="Times New Roman" w:hAnsi="Times New Roman" w:cs="Times New Roman"/>
-          <w:sz w:val="20"/>
-          <w:szCs w:val="20"/>
-        </w:rPr>
-      </w:pPr>
-      <w:r>
-        <w:rPr>
-          <w:rFonts w:ascii="Times New Roman" w:hAnsi="Times New Roman" w:cs="Times New Roman"/>
-          <w:sz w:val="20"/>
-          <w:szCs w:val="20"/>
-        </w:rPr>
-        <w:t>Aplicaciones:</w:t>
-      </w:r>
-    </w:p>
-    <w:p>
-      <w:pPr>
-        <w:jc w:val="both"/>
-        <w:rPr>
-          <w:rFonts w:ascii="Times New Roman" w:hAnsi="Times New Roman" w:cs="Times New Roman"/>
-          <w:sz w:val="20"/>
-          <w:szCs w:val="20"/>
-        </w:rPr>
-      </w:pPr>
-      <w:r>
-        <w:rPr>
-          <w:rFonts w:ascii="Times New Roman" w:hAnsi="Times New Roman" w:cs="Times New Roman"/>
-          <w:sz w:val="20"/>
-          <w:szCs w:val="20"/>
-        </w:rPr>
-        <w:t>Medicina, juegos, arte, enseñanza, campo militar y aeroespacial, publicidad, diseño, arquitectura, robótica.</w:t>
-      </w:r>
-    </w:p>
-    <w:p>
-      <w:pPr>
-        <w:jc w:val="both"/>
-        <w:rPr>
-          <w:sz w:val="20"/>
-          <w:szCs w:val="20"/>
-          <w:lang w:val="es-ES"/>
-        </w:rPr>
-      </w:pPr>
-      <w:r>
-        <w:rPr>
-          <w:rFonts w:ascii="Times New Roman" w:hAnsi="Times New Roman" w:cs="Times New Roman"/>
-          <w:sz w:val="20"/>
-          <w:szCs w:val="20"/>
-        </w:rPr>
-        <w:t xml:space="preserve">Una de las formas </w:t>
-      </w:r>
-      <w:r>
-        <w:rPr>
-          <w:rFonts w:ascii="Times New Roman" w:hAnsi="Times New Roman" w:cs="Times New Roman"/>
-          <w:sz w:val="20"/>
-          <w:szCs w:val="20"/>
-        </w:rPr>
-        <w:t>más</w:t>
-      </w:r>
-      <w:r>
-        <w:rPr>
-          <w:rFonts w:ascii="Times New Roman" w:hAnsi="Times New Roman" w:cs="Times New Roman"/>
-          <w:sz w:val="20"/>
-          <w:szCs w:val="20"/>
-        </w:rPr>
-        <w:t xml:space="preserve"> comunes de interacciones virtuales es mediante el uso de cascos y ratones 3D</w:t>
-      </w:r>
-      <w:r>
-        <w:rPr>
-          <w:sz w:val="20"/>
-          <w:szCs w:val="20"/>
-          <w:lang w:val="es-ES"/>
-        </w:rPr>
-        <w:t>.</w:t>
-      </w:r>
-    </w:p>
-    <w:p>
-      <w:pPr>
-        <w:jc w:val="both"/>
-        <w:rPr>
-          <w:rFonts w:ascii="Times New Roman" w:hAnsi="Times New Roman" w:cs="Times New Roman"/>
-          <w:sz w:val="20"/>
-          <w:szCs w:val="20"/>
-        </w:rPr>
-      </w:pPr>
-      <w:r>
-        <w:rPr>
-          <w:rFonts w:ascii="Times New Roman" w:hAnsi="Times New Roman" w:cs="Times New Roman"/>
-          <w:sz w:val="20"/>
-          <w:szCs w:val="20"/>
-        </w:rPr>
-        <w:t>El término RV se suele aplicar a</w:t>
-      </w:r>
-      <w:r>
-        <w:rPr>
-          <w:rFonts w:ascii="Times New Roman" w:hAnsi="Times New Roman" w:cs="Times New Roman"/>
-          <w:sz w:val="20"/>
-          <w:szCs w:val="20"/>
-        </w:rPr>
-        <w:t xml:space="preserve"> i</w:t>
-      </w:r>
-      <w:r>
-        <w:rPr>
-          <w:rFonts w:ascii="Times New Roman" w:hAnsi="Times New Roman" w:cs="Times New Roman"/>
-          <w:sz w:val="20"/>
-          <w:szCs w:val="20"/>
-        </w:rPr>
-        <w:t>nterfaces en 3D con las que se puede interactuar y se actualizan en tiempo real</w:t>
-      </w:r>
-      <w:r>
-        <w:rPr>
-          <w:rFonts w:ascii="Times New Roman" w:hAnsi="Times New Roman" w:cs="Times New Roman"/>
-          <w:sz w:val="20"/>
-          <w:szCs w:val="20"/>
-        </w:rPr>
-        <w:t>.</w:t>
-      </w:r>
-    </w:p>
-    <w:p>
-      <w:pPr>
-        <w:jc w:val="both"/>
-        <w:rPr>
-          <w:rFonts w:ascii="Times New Roman" w:hAnsi="Times New Roman" w:cs="Times New Roman"/>
-          <w:sz w:val="20"/>
-          <w:szCs w:val="20"/>
-        </w:rPr>
-      </w:pPr>
-      <w:r>
-        <w:rPr>
-          <w:rFonts w:ascii="Times New Roman" w:hAnsi="Times New Roman" w:cs="Times New Roman"/>
-          <w:sz w:val="20"/>
-          <w:szCs w:val="20"/>
-        </w:rPr>
-        <w:t>Sistemas cuyo nivel de a</w:t>
-      </w:r>
-      <w:r>
-        <w:rPr>
-          <w:rFonts w:ascii="Times New Roman" w:hAnsi="Times New Roman" w:cs="Times New Roman"/>
-          <w:sz w:val="20"/>
-          <w:szCs w:val="20"/>
-        </w:rPr>
-        <w:t>utonomía, interacción y sensación de presencia es casi igual al del mundo real</w:t>
-      </w:r>
-      <w:r>
-        <w:rPr>
-          <w:rFonts w:ascii="Times New Roman" w:hAnsi="Times New Roman" w:cs="Times New Roman"/>
-          <w:sz w:val="20"/>
-          <w:szCs w:val="20"/>
-        </w:rPr>
-        <w:t>.</w:t>
-      </w:r>
-    </w:p>
-    <w:p>
-      <w:pPr>
-        <w:jc w:val="both"/>
-        <w:rPr>
-          <w:rFonts w:ascii="Times New Roman" w:hAnsi="Times New Roman" w:cs="Times New Roman"/>
-          <w:sz w:val="20"/>
-          <w:szCs w:val="20"/>
-        </w:rPr>
-      </w:pPr>
-      <w:r>
-        <w:rPr>
-          <w:rFonts w:ascii="Times New Roman" w:hAnsi="Times New Roman" w:cs="Times New Roman"/>
-          <w:sz w:val="20"/>
-          <w:szCs w:val="20"/>
-        </w:rPr>
-        <w:t>Condiciones para hablar de un sistema de RV:</w:t>
-      </w:r>
-    </w:p>
-    <w:p>
-      <w:pPr>
-        <w:jc w:val="both"/>
-        <w:rPr>
-          <w:rFonts w:ascii="Times New Roman" w:hAnsi="Times New Roman" w:cs="Times New Roman"/>
-          <w:sz w:val="20"/>
-          <w:szCs w:val="20"/>
-        </w:rPr>
-      </w:pPr>
-      <w:r>
-        <w:rPr>
-          <w:rFonts w:ascii="Times New Roman" w:hAnsi="Times New Roman" w:cs="Times New Roman"/>
-          <w:sz w:val="20"/>
-          <w:szCs w:val="20"/>
-        </w:rPr>
-        <w:t xml:space="preserve">Sensación de presencia física directa mediante indicaciones sensoriales (visuales, auditivas, </w:t>
-      </w:r>
-      <w:r>
-        <w:rPr>
-          <w:rFonts w:ascii="Times New Roman" w:hAnsi="Times New Roman" w:cs="Times New Roman"/>
-          <w:sz w:val="20"/>
-          <w:szCs w:val="20"/>
-        </w:rPr>
-        <w:t>hápticas</w:t>
-      </w:r>
-      <w:r>
-        <w:rPr>
-          <w:rFonts w:ascii="Times New Roman" w:hAnsi="Times New Roman" w:cs="Times New Roman"/>
-          <w:sz w:val="20"/>
-          <w:szCs w:val="20"/>
-        </w:rPr>
-        <w:t>) creadas por la tecnología</w:t>
-      </w:r>
-    </w:p>
-    <w:p>
-      <w:pPr>
-        <w:jc w:val="both"/>
-        <w:rPr>
-          <w:rFonts w:ascii="Times New Roman" w:hAnsi="Times New Roman" w:cs="Times New Roman"/>
-          <w:sz w:val="20"/>
-          <w:szCs w:val="20"/>
-        </w:rPr>
-      </w:pPr>
-      <w:r>
-        <w:rPr>
-          <w:rFonts w:ascii="Times New Roman" w:hAnsi="Times New Roman" w:cs="Times New Roman"/>
-          <w:sz w:val="20"/>
-          <w:szCs w:val="20"/>
-        </w:rPr>
-        <w:t>Indicaciones sensoriales en tres dimensiones</w:t>
-      </w:r>
-    </w:p>
-    <w:p>
-      <w:pPr>
-        <w:jc w:val="both"/>
-        <w:rPr>
-          <w:rFonts w:ascii="Times New Roman" w:hAnsi="Times New Roman" w:cs="Times New Roman"/>
-          <w:sz w:val="20"/>
-          <w:szCs w:val="20"/>
-        </w:rPr>
-      </w:pPr>
-      <w:r>
-        <w:rPr>
-          <w:rFonts w:ascii="Times New Roman" w:hAnsi="Times New Roman" w:cs="Times New Roman"/>
-          <w:sz w:val="20"/>
-          <w:szCs w:val="20"/>
-        </w:rPr>
-        <w:t>Interacción natural. Permiten manipular los objetos virtuales con los mismos gestos que los reales: coger, girar, etc.</w:t>
-      </w:r>
-    </w:p>
-    <w:p>
-      <w:pPr>
-        <w:jc w:val="both"/>
-        <w:rPr>
-          <w:rFonts w:ascii="Times New Roman" w:hAnsi="Times New Roman" w:cs="Times New Roman"/>
-          <w:sz w:val="20"/>
-          <w:szCs w:val="20"/>
-        </w:rPr>
-      </w:pPr>
-      <w:r>
-        <w:rPr>
-          <w:rFonts w:ascii="Times New Roman" w:hAnsi="Times New Roman" w:cs="Times New Roman"/>
-          <w:sz w:val="20"/>
-          <w:szCs w:val="20"/>
-        </w:rPr>
-        <w:t>Computación Ubicua:</w:t>
-      </w:r>
-    </w:p>
-    <w:p>
-      <w:pPr>
-        <w:jc w:val="both"/>
-        <w:rPr>
-          <w:rFonts w:ascii="Times New Roman" w:hAnsi="Times New Roman" w:cs="Times New Roman"/>
-          <w:sz w:val="20"/>
-          <w:szCs w:val="20"/>
-        </w:rPr>
-      </w:pPr>
-      <w:r>
-        <w:rPr>
-          <w:rFonts w:ascii="Times New Roman" w:hAnsi="Times New Roman" w:cs="Times New Roman"/>
-          <w:sz w:val="20"/>
-          <w:szCs w:val="20"/>
-        </w:rPr>
-        <w:t>Trata de extender la capacidad computacional al entorno del usuario permite que:</w:t>
-      </w:r>
-    </w:p>
-    <w:p>
-      <w:pPr>
-        <w:jc w:val="both"/>
-        <w:rPr>
-          <w:rFonts w:ascii="Times New Roman" w:hAnsi="Times New Roman" w:cs="Times New Roman"/>
-          <w:sz w:val="20"/>
-          <w:szCs w:val="20"/>
-        </w:rPr>
-      </w:pPr>
-      <w:r>
-        <w:rPr>
-          <w:rFonts w:ascii="Times New Roman" w:hAnsi="Times New Roman" w:cs="Times New Roman"/>
-          <w:sz w:val="20"/>
-          <w:szCs w:val="20"/>
-        </w:rPr>
-        <w:t>1. La capacidad de información esté presente en todas partes.</w:t>
-      </w:r>
-    </w:p>
-    <w:p>
-      <w:pPr>
-        <w:jc w:val="both"/>
-        <w:rPr>
-          <w:rFonts w:ascii="Times New Roman" w:hAnsi="Times New Roman" w:cs="Times New Roman"/>
-          <w:sz w:val="20"/>
-          <w:szCs w:val="20"/>
-        </w:rPr>
-      </w:pPr>
-      <w:r>
-        <w:rPr>
-          <w:rFonts w:ascii="Times New Roman" w:hAnsi="Times New Roman" w:cs="Times New Roman"/>
-          <w:sz w:val="20"/>
-          <w:szCs w:val="20"/>
-        </w:rPr>
-        <w:t>2. En forma de pequeños dispositivos muy diversos.</w:t>
-      </w:r>
-    </w:p>
-    <w:p>
-      <w:pPr>
-        <w:jc w:val="both"/>
-        <w:rPr>
-          <w:rFonts w:ascii="Times New Roman" w:hAnsi="Times New Roman" w:cs="Times New Roman"/>
-          <w:sz w:val="20"/>
-          <w:szCs w:val="20"/>
-        </w:rPr>
-      </w:pPr>
-      <w:r>
-        <w:rPr>
-          <w:rFonts w:ascii="Times New Roman" w:hAnsi="Times New Roman" w:cs="Times New Roman"/>
-          <w:sz w:val="20"/>
-          <w:szCs w:val="20"/>
-        </w:rPr>
-        <w:lastRenderedPageBreak/>
-        <w:t>3. Que permiten interacciones de poca dificultad.</w:t>
-      </w:r>
-    </w:p>
-    <w:p>
-      <w:pPr>
-        <w:jc w:val="both"/>
-        <w:rPr>
-          <w:rFonts w:ascii="Times New Roman" w:hAnsi="Times New Roman" w:cs="Times New Roman"/>
-          <w:sz w:val="20"/>
-          <w:szCs w:val="20"/>
-        </w:rPr>
-      </w:pPr>
-      <w:r>
-        <w:rPr>
-          <w:rFonts w:ascii="Times New Roman" w:hAnsi="Times New Roman" w:cs="Times New Roman"/>
-          <w:sz w:val="20"/>
-          <w:szCs w:val="20"/>
-        </w:rPr>
-        <w:t>4. Conectados en red a servidores de información</w:t>
-      </w:r>
-    </w:p>
-    <w:p>
-      <w:pPr>
-        <w:jc w:val="both"/>
-        <w:rPr>
-          <w:rFonts w:ascii="Times New Roman" w:hAnsi="Times New Roman" w:cs="Times New Roman"/>
-          <w:sz w:val="20"/>
-          <w:szCs w:val="20"/>
-        </w:rPr>
-      </w:pPr>
-      <w:r>
-        <w:rPr>
-          <w:rFonts w:ascii="Times New Roman" w:hAnsi="Times New Roman" w:cs="Times New Roman"/>
-          <w:sz w:val="20"/>
-          <w:szCs w:val="20"/>
-        </w:rPr>
-        <w:t>El diseño y localización de los dispositivos son específicos de la tarea objeto de interacción.</w:t>
-      </w:r>
-    </w:p>
-    <w:p>
-      <w:pPr>
-        <w:jc w:val="both"/>
-        <w:rPr>
-          <w:rFonts w:ascii="Times New Roman" w:hAnsi="Times New Roman" w:cs="Times New Roman"/>
-          <w:sz w:val="20"/>
-          <w:szCs w:val="20"/>
-        </w:rPr>
-      </w:pPr>
-      <w:r>
-        <w:rPr>
-          <w:rFonts w:ascii="Times New Roman" w:hAnsi="Times New Roman" w:cs="Times New Roman"/>
-          <w:sz w:val="20"/>
-          <w:szCs w:val="20"/>
-        </w:rPr>
-        <w:t>El ordenador queda relegado a un segundo plano, intentando que resulte transparente al usuario (ordenador invisible).</w:t>
-      </w:r>
-    </w:p>
-    <w:p>
-      <w:pPr>
-        <w:jc w:val="both"/>
-        <w:rPr>
-          <w:rFonts w:ascii="Times New Roman" w:hAnsi="Times New Roman" w:cs="Times New Roman"/>
-          <w:sz w:val="20"/>
-          <w:szCs w:val="20"/>
-        </w:rPr>
-      </w:pPr>
-      <w:r>
-        <w:rPr>
-          <w:rFonts w:ascii="Times New Roman" w:hAnsi="Times New Roman" w:cs="Times New Roman"/>
-          <w:sz w:val="20"/>
-          <w:szCs w:val="20"/>
-        </w:rPr>
-        <w:t>Realidad aumentada:</w:t>
-      </w:r>
-    </w:p>
-    <w:p>
-      <w:pPr>
-        <w:jc w:val="both"/>
-        <w:rPr>
-          <w:rFonts w:ascii="Times New Roman" w:hAnsi="Times New Roman" w:cs="Times New Roman"/>
-          <w:sz w:val="20"/>
-          <w:szCs w:val="20"/>
-        </w:rPr>
-      </w:pPr>
-      <w:r>
-        <w:rPr>
-          <w:rFonts w:ascii="Times New Roman" w:hAnsi="Times New Roman" w:cs="Times New Roman"/>
-          <w:sz w:val="20"/>
-          <w:szCs w:val="20"/>
-          <w:lang w:val="es-ES"/>
-        </w:rPr>
-        <w:t>La Realidad Aumentada (RA) es un paradigma de interacción que trata de reducir las interacciones con el ordenador utilizando la información del entorno como una entrada impl</w:t>
-      </w:r>
-      <w:r>
-        <w:rPr>
-          <w:rFonts w:ascii="Times New Roman" w:hAnsi="Times New Roman" w:cs="Times New Roman"/>
-          <w:sz w:val="20"/>
-          <w:szCs w:val="20"/>
-          <w:lang w:val="es-ES"/>
-        </w:rPr>
-        <w:t xml:space="preserve">ícita </w:t>
-      </w:r>
-    </w:p>
-    <w:p>
-      <w:pPr>
-        <w:jc w:val="both"/>
-        <w:rPr>
-          <w:rFonts w:ascii="Times New Roman" w:hAnsi="Times New Roman" w:cs="Times New Roman"/>
-          <w:sz w:val="20"/>
-          <w:szCs w:val="20"/>
-        </w:rPr>
-      </w:pPr>
-      <w:r>
-        <w:rPr>
-          <w:rFonts w:ascii="Times New Roman" w:hAnsi="Times New Roman" w:cs="Times New Roman"/>
-          <w:sz w:val="20"/>
-          <w:szCs w:val="20"/>
-          <w:lang w:val="es-ES"/>
-        </w:rPr>
-        <w:t>Existen dos corrientes importantes en este nuevo paradigma:</w:t>
-      </w:r>
-    </w:p>
-    <w:p>
-      <w:pPr>
-        <w:jc w:val="both"/>
-        <w:rPr>
-          <w:rFonts w:ascii="Times New Roman" w:hAnsi="Times New Roman" w:cs="Times New Roman"/>
-          <w:sz w:val="20"/>
-          <w:szCs w:val="20"/>
-        </w:rPr>
-      </w:pPr>
-      <w:r>
-        <w:rPr>
-          <w:rFonts w:ascii="Times New Roman" w:hAnsi="Times New Roman" w:cs="Times New Roman"/>
-          <w:sz w:val="20"/>
-          <w:szCs w:val="20"/>
-          <w:lang w:val="es-ES"/>
-        </w:rPr>
-        <w:t>1.</w:t>
-      </w:r>
-      <w:r>
-        <w:rPr>
-          <w:rFonts w:ascii="Times New Roman" w:hAnsi="Times New Roman" w:cs="Times New Roman"/>
-          <w:sz w:val="20"/>
-          <w:szCs w:val="20"/>
-          <w:lang w:val="es-ES"/>
-        </w:rPr>
-        <w:t xml:space="preserve"> Por</w:t>
-      </w:r>
-      <w:r>
-        <w:rPr>
-          <w:rFonts w:ascii="Times New Roman" w:hAnsi="Times New Roman" w:cs="Times New Roman"/>
-          <w:sz w:val="20"/>
-          <w:szCs w:val="20"/>
-          <w:lang w:val="es-ES"/>
-        </w:rPr>
-        <w:t xml:space="preserve"> un lado el derivado de aplicar la realidad vi</w:t>
-      </w:r>
-      <w:r>
-        <w:rPr>
-          <w:rFonts w:ascii="Times New Roman" w:hAnsi="Times New Roman" w:cs="Times New Roman"/>
-          <w:sz w:val="20"/>
-          <w:szCs w:val="20"/>
-          <w:lang w:val="es-ES"/>
-        </w:rPr>
-        <w:t>rtual en el mundo real.</w:t>
-      </w:r>
-    </w:p>
-    <w:p>
-      <w:pPr>
-        <w:jc w:val="both"/>
-        <w:rPr>
-          <w:rFonts w:ascii="Times New Roman" w:hAnsi="Times New Roman" w:cs="Times New Roman"/>
-          <w:sz w:val="20"/>
-          <w:szCs w:val="20"/>
-          <w:lang w:val="es-ES"/>
-        </w:rPr>
-      </w:pPr>
-      <w:r>
-        <w:rPr>
-          <w:rFonts w:ascii="Times New Roman" w:hAnsi="Times New Roman" w:cs="Times New Roman"/>
-          <w:sz w:val="20"/>
-          <w:szCs w:val="20"/>
-        </w:rPr>
-        <w:t>2.</w:t>
-      </w:r>
-      <w:r>
-        <w:rPr>
-          <w:rFonts w:ascii="Times New Roman" w:hAnsi="Times New Roman" w:cs="Times New Roman"/>
-          <w:sz w:val="20"/>
-          <w:szCs w:val="20"/>
-          <w:lang w:val="es-ES"/>
-        </w:rPr>
-        <w:t xml:space="preserve"> P</w:t>
-      </w:r>
-      <w:r>
-        <w:rPr>
-          <w:rFonts w:ascii="Times New Roman" w:hAnsi="Times New Roman" w:cs="Times New Roman"/>
-          <w:sz w:val="20"/>
-          <w:szCs w:val="20"/>
-          <w:lang w:val="es-ES"/>
-        </w:rPr>
-        <w:t>or</w:t>
-      </w:r>
-      <w:r>
-        <w:rPr>
-          <w:rFonts w:ascii="Times New Roman" w:hAnsi="Times New Roman" w:cs="Times New Roman"/>
-          <w:sz w:val="20"/>
-          <w:szCs w:val="20"/>
-          <w:lang w:val="es-ES"/>
-        </w:rPr>
-        <w:t xml:space="preserve"> otro lado el  uso de dispositivos que aumentan la realidad </w:t>
-      </w:r>
-      <w:r>
-        <w:rPr>
-          <w:rFonts w:ascii="Times New Roman" w:hAnsi="Times New Roman" w:cs="Times New Roman"/>
-          <w:sz w:val="20"/>
-          <w:szCs w:val="20"/>
-          <w:lang w:val="es-ES"/>
-        </w:rPr>
-        <w:t>e</w:t>
-      </w:r>
-      <w:r>
-        <w:rPr>
-          <w:rFonts w:ascii="Times New Roman" w:hAnsi="Times New Roman" w:cs="Times New Roman"/>
-          <w:sz w:val="20"/>
-          <w:szCs w:val="20"/>
-          <w:lang w:val="es-ES"/>
-        </w:rPr>
-        <w:t xml:space="preserve"> interaccionan directamente con ella.</w:t>
-      </w:r>
-    </w:p>
-    <w:p>
-      <w:pPr>
-        <w:jc w:val="both"/>
-        <w:rPr>
-          <w:rFonts w:ascii="Times New Roman" w:hAnsi="Times New Roman" w:cs="Times New Roman"/>
-          <w:sz w:val="20"/>
-          <w:szCs w:val="20"/>
-        </w:rPr>
-      </w:pPr>
-      <w:r>
-        <w:rPr>
-          <w:rFonts w:ascii="Times New Roman" w:hAnsi="Times New Roman" w:cs="Times New Roman"/>
-          <w:sz w:val="20"/>
-          <w:szCs w:val="20"/>
-          <w:lang w:val="es-ES"/>
-        </w:rPr>
-        <w:t xml:space="preserve">Se trata de una nueva tecnología que aumenta o mejora la visión que el usuario tiene del mundo real con información adicional sintetizada mediante un modelo </w:t>
-      </w:r>
-      <w:r>
-        <w:rPr>
-          <w:rFonts w:ascii="Times New Roman" w:hAnsi="Times New Roman" w:cs="Times New Roman"/>
-          <w:sz w:val="20"/>
-          <w:szCs w:val="20"/>
-          <w:lang w:val="es-ES"/>
-        </w:rPr>
-        <w:t>computarizado</w:t>
-      </w:r>
-      <w:r>
-        <w:rPr>
-          <w:rFonts w:ascii="Times New Roman" w:hAnsi="Times New Roman" w:cs="Times New Roman"/>
-          <w:sz w:val="20"/>
-          <w:szCs w:val="20"/>
-          <w:lang w:val="es-ES"/>
-        </w:rPr>
-        <w:t xml:space="preserve">, las cuales se superponen mediante el uso, generalmente, de unas gafas </w:t>
-      </w:r>
-      <w:r>
-        <w:rPr>
-          <w:rFonts w:ascii="Times New Roman" w:hAnsi="Times New Roman" w:cs="Times New Roman"/>
-          <w:sz w:val="20"/>
-          <w:szCs w:val="20"/>
-          <w:lang w:val="es-ES"/>
-        </w:rPr>
-        <w:t>especializadas.</w:t>
-      </w:r>
-    </w:p>
-    <w:p>
-      <w:pPr>
-        <w:jc w:val="both"/>
-        <w:rPr>
-          <w:rFonts w:ascii="Times New Roman" w:hAnsi="Times New Roman" w:cs="Times New Roman"/>
-          <w:sz w:val="20"/>
-          <w:szCs w:val="20"/>
-          <w:lang w:val="es-ES"/>
-        </w:rPr>
-      </w:pPr>
-      <w:r>
-        <w:rPr>
-          <w:rFonts w:ascii="Times New Roman" w:hAnsi="Times New Roman" w:cs="Times New Roman"/>
-          <w:sz w:val="20"/>
-          <w:szCs w:val="20"/>
-          <w:lang w:val="es-ES"/>
-        </w:rPr>
-        <w:t>Los usuarios pueden trabajar y examinar objetos 3D reales mientras reciben información adicional sobre estos objetos o sobre la tarea que se está realizando.</w:t>
-      </w:r>
-    </w:p>
-    <w:p>
-      <w:pPr>
-        <w:jc w:val="both"/>
-        <w:rPr>
-          <w:rFonts w:ascii="Times New Roman" w:hAnsi="Times New Roman" w:cs="Times New Roman"/>
-          <w:sz w:val="20"/>
-          <w:szCs w:val="20"/>
-          <w:lang w:val="es-ES"/>
-        </w:rPr>
-      </w:pPr>
-      <w:r>
-        <w:rPr>
-          <w:rFonts w:ascii="Times New Roman" w:hAnsi="Times New Roman" w:cs="Times New Roman"/>
-          <w:sz w:val="20"/>
-          <w:szCs w:val="20"/>
-          <w:lang w:val="es-ES"/>
-        </w:rPr>
-        <w:t xml:space="preserve">El usuario será capaz de interactuar con el mundo real, el cual estará aumentado por la información sintetizada por el ordenador. No se trata de superponer la información real con la virtual, como </w:t>
-      </w:r>
-      <w:r>
-        <w:rPr>
-          <w:rFonts w:ascii="Times New Roman" w:hAnsi="Times New Roman" w:cs="Times New Roman"/>
-          <w:sz w:val="20"/>
-          <w:szCs w:val="20"/>
-          <w:lang w:val="es-ES"/>
-        </w:rPr>
-        <w:t>es el caso de la anterior, sino de hacer participar diversos objetos de la vida cotidiana – ya sea un bolígrafo o un bloc de notas – que automáticamente interaccionan con el sistema sin que para ello sea necesario realizar ninguna acción específica. Esto e</w:t>
-      </w:r>
-      <w:r>
-        <w:rPr>
-          <w:rFonts w:ascii="Times New Roman" w:hAnsi="Times New Roman" w:cs="Times New Roman"/>
-          <w:sz w:val="20"/>
-          <w:szCs w:val="20"/>
-          <w:lang w:val="es-ES"/>
-        </w:rPr>
-        <w:t xml:space="preserve">s importante puesto que evitamos que el </w:t>
-      </w:r>
-      <w:r>
-        <w:rPr>
-          <w:rFonts w:ascii="Times New Roman" w:hAnsi="Times New Roman" w:cs="Times New Roman"/>
-          <w:sz w:val="20"/>
-          <w:szCs w:val="20"/>
-          <w:lang w:val="es-ES"/>
-        </w:rPr>
-        <w:lastRenderedPageBreak/>
-        <w:t>usuario tenga que familiarizarse con un nuevo entorno de trabajo.</w:t>
       </w:r>
     </w:p>
     <w:p>
@@ -2687,7 +1634,7 @@
           <w:b/>
         </w:rPr>
       </w:pPr>
-      <w:hyperlink r:id="rId10" w:history="1">
+      <w:hyperlink r:id="rId9" w:history="1">
         <w:r>
           <w:rPr>
             <w:rStyle w:val="Hipervnculo"/>
@@ -2706,7 +1653,7 @@
           <w:b/>
         </w:rPr>
       </w:pPr>
-      <w:hyperlink r:id="rId11" w:history="1">
+      <w:hyperlink r:id="rId10" w:history="1">
         <w:r>
           <w:rPr>
             <w:rStyle w:val="Hipervnculo"/>
@@ -2732,6 +1679,16 @@
         </w:rPr>
         <w:t>http://es.wikipedia.org/wiki/Interacci%C3%B3n</w:t>
       </w:r>
+    </w:p>
+    <w:p>
+      <w:pPr>
+        <w:jc w:val="both"/>
+        <w:rPr>
+          <w:rFonts w:ascii="Times New Roman" w:hAnsi="Times New Roman" w:cs="Times New Roman"/>
+          <w:sz w:val="20"/>
+          <w:szCs w:val="20"/>
+        </w:rPr>
+      </w:pPr>
       <w:bookmarkStart w:id="0" w:name="_GoBack"/>
       <w:bookmarkEnd w:id="0"/>
     </w:p>
@@ -2797,16 +1754,6 @@
     </w:p>
     <w:p>
       <w:pPr>
-        <w:jc w:val="both"/>
-        <w:rPr>
-          <w:rFonts w:ascii="Times New Roman" w:hAnsi="Times New Roman" w:cs="Times New Roman"/>
-          <w:sz w:val="20"/>
-          <w:szCs w:val="20"/>
-        </w:rPr>
-      </w:pPr>
-    </w:p>
-    <w:p>
-      <w:pPr>
         <w:rPr>
           <w:rFonts w:ascii="Times New Roman" w:hAnsi="Times New Roman" w:cs="Times New Roman"/>
           <w:sz w:val="20"/>
@@ -2975,7 +1922,7 @@
       </w:pPr>
     </w:p>
     <w:sectPr>
-      <w:headerReference w:type="default" r:id="rId12"/>
+      <w:headerReference w:type="default" r:id="rId11"/>
       <w:pgSz w:w="12240" w:h="15840"/>
       <w:pgMar w:top="1417" w:right="1701" w:bottom="1417" w:left="1701" w:header="708" w:footer="708" w:gutter="0"/>
       <w:cols w:num="2" w:space="708"/>
@@ -6372,6 +5319,7 @@
   <w:style w:type="character" w:default="1" w:styleId="Fuentedeprrafopredeter">
     <w:name w:val="Default Paragraph Font"/>
     <w:uiPriority w:val="1"/>
+    <w:semiHidden/>
     <w:unhideWhenUsed/>
   </w:style>
   <w:style w:type="table" w:default="1" w:styleId="Tablanormal">

</xml_diff>